<commit_message>
Aggiornati file in docs
</commit_message>
<xml_diff>
--- a/docs/uml/01_use_case/use_case_analysis.docx
+++ b/docs/uml/01_use_case/use_case_analysis.docx
@@ -94,13 +94,11 @@
         <w:t xml:space="preserve">Dentro il sistema: </w:t>
       </w:r>
       <w:r>
-        <w:t>selezione dataset, generazione candidati, gestione modelli (setup UMAP/KDE/GMM), calcolo dei tre filtri (cross-</w:t>
-      </w:r>
-      <w:proofErr w:type="spellStart"/>
-      <w:r>
-        <w:t>correlation</w:t>
-      </w:r>
-      <w:proofErr w:type="spellEnd"/>
+        <w:t>selezione dataset, generazione candidati, gestione modelli (setup UMAP/KDE/GMM), calcolo dei tre filtri (</w:t>
+      </w:r>
+      <w:r>
+        <w:t>densità</w:t>
+      </w:r>
       <w:r>
         <w:t>, frequenza, similarità ON/OFF), generazione ranking e salvataggio artefatti.</w:t>
       </w:r>
@@ -392,293 +390,326 @@
         <w:sym w:font="Wingdings" w:char="F0E0"/>
       </w:r>
       <w:r>
-        <w:t xml:space="preserve"> normalizzazione </w:t>
+        <w:t xml:space="preserve"> estrazione segnali/metadati </w:t>
       </w:r>
       <w:r>
         <w:sym w:font="Wingdings" w:char="F0E0"/>
       </w:r>
       <w:r>
+        <w:t xml:space="preserve"> creazione oggetti candidato </w:t>
+      </w:r>
+      <w:r>
+        <w:sym w:font="Wingdings" w:char="F0E0"/>
+      </w:r>
+      <w:r>
+        <w:t xml:space="preserve"> aggiunta alla lista.</w:t>
+      </w:r>
+    </w:p>
+    <w:p>
+      <w:pPr>
+        <w:pStyle w:val="Paragrafoelenco"/>
+        <w:numPr>
+          <w:ilvl w:val="0"/>
+          <w:numId w:val="6"/>
+        </w:numPr>
+      </w:pPr>
+      <w:proofErr w:type="spellStart"/>
+      <w:r>
+        <w:t>Postcondizioni</w:t>
+      </w:r>
+      <w:proofErr w:type="spellEnd"/>
+      <w:r>
+        <w:t xml:space="preserve">: </w:t>
+      </w:r>
+      <w:r>
+        <w:t>lista di candidati pronta per l’analisi</w:t>
+      </w:r>
+      <w:r>
+        <w:t>.</w:t>
+      </w:r>
+    </w:p>
+    <w:p>
+      <w:pPr>
+        <w:pStyle w:val="Paragrafoelenco"/>
+        <w:numPr>
+          <w:ilvl w:val="0"/>
+          <w:numId w:val="6"/>
+        </w:numPr>
+      </w:pPr>
+      <w:r>
+        <w:t xml:space="preserve">Eccezioni: </w:t>
+      </w:r>
+      <w:r>
+        <w:t>candidati non generabili o file corrotti.</w:t>
+      </w:r>
+    </w:p>
+    <w:p>
+      <w:pPr>
+        <w:pStyle w:val="Titolo2"/>
+      </w:pPr>
+      <w:r>
+        <w:t xml:space="preserve">UC3 </w:t>
+      </w:r>
+      <w:r>
+        <w:t xml:space="preserve">– </w:t>
+      </w:r>
+      <w:r>
+        <w:t>Gestire filtri</w:t>
+      </w:r>
+      <w:r>
+        <w:t xml:space="preserve"> e modelli</w:t>
+      </w:r>
+    </w:p>
+    <w:p>
+      <w:pPr>
+        <w:pStyle w:val="Paragrafoelenco"/>
+        <w:numPr>
+          <w:ilvl w:val="0"/>
+          <w:numId w:val="7"/>
+        </w:numPr>
+      </w:pPr>
+      <w:r>
+        <w:t>Attori: Ricercatore</w:t>
+      </w:r>
+      <w:r>
+        <w:t>.</w:t>
+      </w:r>
+    </w:p>
+    <w:p>
+      <w:pPr>
+        <w:pStyle w:val="Paragrafoelenco"/>
+        <w:numPr>
+          <w:ilvl w:val="0"/>
+          <w:numId w:val="7"/>
+        </w:numPr>
+      </w:pPr>
+      <w:r>
+        <w:t xml:space="preserve">Goal: </w:t>
+      </w:r>
+      <w:r>
+        <w:t>configurare, salvare e caricare i modelli impiegati nei filtri.</w:t>
+      </w:r>
+    </w:p>
+    <w:p>
+      <w:pPr>
+        <w:pStyle w:val="Paragrafoelenco"/>
+        <w:numPr>
+          <w:ilvl w:val="0"/>
+          <w:numId w:val="7"/>
+        </w:numPr>
+      </w:pPr>
+      <w:r>
+        <w:t xml:space="preserve">Precondizioni: </w:t>
+      </w:r>
+      <w:r>
+        <w:t>progetto accessibile in scrittura.</w:t>
+      </w:r>
+    </w:p>
+    <w:p>
+      <w:pPr>
+        <w:pStyle w:val="Paragrafoelenco"/>
+        <w:numPr>
+          <w:ilvl w:val="0"/>
+          <w:numId w:val="7"/>
+        </w:numPr>
+      </w:pPr>
+      <w:r>
+        <w:lastRenderedPageBreak/>
+        <w:t xml:space="preserve">Flusso: </w:t>
+      </w:r>
+      <w:r>
+        <w:t xml:space="preserve">selezione filtro </w:t>
+      </w:r>
+      <w:r>
+        <w:sym w:font="Wingdings" w:char="F0E0"/>
+      </w:r>
+      <w:r>
+        <w:t xml:space="preserve"> scelta </w:t>
+      </w:r>
+      <w:proofErr w:type="spellStart"/>
+      <w:r>
+        <w:t>fit</w:t>
+      </w:r>
+      <w:proofErr w:type="spellEnd"/>
+      <w:r>
+        <w:t xml:space="preserve"> o load </w:t>
+      </w:r>
+      <w:r>
+        <w:sym w:font="Wingdings" w:char="F0E0"/>
+      </w:r>
+      <w:r>
+        <w:t xml:space="preserve"> impostazione parametri </w:t>
+      </w:r>
+      <w:r>
+        <w:sym w:font="Wingdings" w:char="F0E0"/>
+      </w:r>
+      <w:r>
+        <w:t xml:space="preserve"> salvataggio o caricamento.</w:t>
+      </w:r>
+    </w:p>
+    <w:p>
+      <w:pPr>
+        <w:pStyle w:val="Paragrafoelenco"/>
+        <w:numPr>
+          <w:ilvl w:val="0"/>
+          <w:numId w:val="7"/>
+        </w:numPr>
+      </w:pPr>
+      <w:proofErr w:type="spellStart"/>
+      <w:r>
+        <w:t>Postcondizioni</w:t>
+      </w:r>
+      <w:proofErr w:type="spellEnd"/>
+      <w:r>
+        <w:t xml:space="preserve">: </w:t>
+      </w:r>
+      <w:r>
+        <w:t>modelli disponibili per i calcoli successivi.</w:t>
+      </w:r>
+    </w:p>
+    <w:p>
+      <w:pPr>
+        <w:pStyle w:val="Paragrafoelenco"/>
+        <w:numPr>
+          <w:ilvl w:val="0"/>
+          <w:numId w:val="7"/>
+        </w:numPr>
+      </w:pPr>
+      <w:r>
+        <w:t xml:space="preserve">Eccezioni: </w:t>
+      </w:r>
+      <w:r>
+        <w:t>file modello non leggibile</w:t>
+      </w:r>
+    </w:p>
+    <w:p>
+      <w:pPr>
+        <w:pStyle w:val="Titolo2"/>
+      </w:pPr>
+      <w:r>
+        <w:t xml:space="preserve">UC4 – </w:t>
+      </w:r>
+      <w:r>
+        <w:t>Filtrare per densità (UMAP + KDE)</w:t>
+      </w:r>
+    </w:p>
+    <w:p>
+      <w:pPr>
+        <w:pStyle w:val="Paragrafoelenco"/>
+        <w:numPr>
+          <w:ilvl w:val="0"/>
+          <w:numId w:val="8"/>
+        </w:numPr>
+      </w:pPr>
+      <w:r>
+        <w:t>Attori: Ricercatore</w:t>
+      </w:r>
+      <w:r>
+        <w:t>.</w:t>
+      </w:r>
+    </w:p>
+    <w:p>
+      <w:pPr>
+        <w:pStyle w:val="Paragrafoelenco"/>
+        <w:numPr>
+          <w:ilvl w:val="0"/>
+          <w:numId w:val="8"/>
+        </w:numPr>
+      </w:pPr>
+      <w:r>
+        <w:t xml:space="preserve">Goal: </w:t>
+      </w:r>
+      <w:r>
+        <w:t xml:space="preserve">filtrare i candidati </w:t>
+      </w:r>
+      <w:r>
+        <w:t>filtrare i candidati in base alla densità nello spazio UMAP, individuando regioni ad alta probabilità di RFI</w:t>
+      </w:r>
+      <w:r>
+        <w:t>.</w:t>
+      </w:r>
+    </w:p>
+    <w:p>
+      <w:pPr>
+        <w:pStyle w:val="Paragrafoelenco"/>
+        <w:numPr>
+          <w:ilvl w:val="0"/>
+          <w:numId w:val="8"/>
+        </w:numPr>
+      </w:pPr>
+      <w:r>
+        <w:t xml:space="preserve">Precondizioni: </w:t>
+      </w:r>
+      <w:r>
+        <w:t>UC2 e UC3 completati.</w:t>
+      </w:r>
+    </w:p>
+    <w:p>
+      <w:pPr>
+        <w:pStyle w:val="Paragrafoelenco"/>
+        <w:numPr>
+          <w:ilvl w:val="0"/>
+          <w:numId w:val="8"/>
+        </w:numPr>
+      </w:pPr>
+      <w:r>
+        <w:t>Flusso</w:t>
+      </w:r>
+      <w:r>
+        <w:t xml:space="preserve">: </w:t>
+      </w:r>
+      <w:r>
+        <w:t xml:space="preserve">estrazione feature </w:t>
+      </w:r>
+      <w:r>
+        <w:sym w:font="Wingdings" w:char="F0E0"/>
+      </w:r>
+      <w:r>
+        <w:t xml:space="preserve"> proiezione UMAP </w:t>
+      </w:r>
+      <w:r>
+        <w:sym w:font="Wingdings" w:char="F0E0"/>
+      </w:r>
+      <w:r>
+        <w:t xml:space="preserve"> calcolo densità (KDE) </w:t>
+      </w:r>
+      <w:r>
+        <w:sym w:font="Wingdings" w:char="F0E0"/>
+      </w:r>
+      <w:r>
+        <w:t xml:space="preserve"> selezione dei candidati promossi.</w:t>
+      </w:r>
+    </w:p>
+    <w:p>
+      <w:pPr>
+        <w:pStyle w:val="Paragrafoelenco"/>
+        <w:numPr>
+          <w:ilvl w:val="0"/>
+          <w:numId w:val="8"/>
+        </w:numPr>
+      </w:pPr>
+      <w:proofErr w:type="spellStart"/>
+      <w:r>
+        <w:t>Postcondizioni</w:t>
+      </w:r>
+      <w:proofErr w:type="spellEnd"/>
+      <w:r>
+        <w:t>:</w:t>
+      </w:r>
+      <w:r>
         <w:t xml:space="preserve"> </w:t>
       </w:r>
       <w:r>
-        <w:t>generazione candidati</w:t>
+        <w:t xml:space="preserve">insieme dei </w:t>
+      </w:r>
+      <w:r>
+        <w:t>candidati che superano il filtraggio</w:t>
+      </w:r>
+      <w:r>
+        <w:t xml:space="preserve"> di densità</w:t>
       </w:r>
       <w:r>
         <w:t>.</w:t>
-      </w:r>
-    </w:p>
-    <w:p>
-      <w:pPr>
-        <w:pStyle w:val="Paragrafoelenco"/>
-        <w:numPr>
-          <w:ilvl w:val="0"/>
-          <w:numId w:val="6"/>
-        </w:numPr>
-      </w:pPr>
-      <w:proofErr w:type="spellStart"/>
-      <w:r>
-        <w:t>Postcondizioni</w:t>
-      </w:r>
-      <w:proofErr w:type="spellEnd"/>
-      <w:r>
-        <w:t xml:space="preserve">: </w:t>
-      </w:r>
-      <w:r>
-        <w:t>lista di candidati pronta per l’analisi</w:t>
-      </w:r>
-      <w:r>
-        <w:t>.</w:t>
-      </w:r>
-    </w:p>
-    <w:p>
-      <w:pPr>
-        <w:pStyle w:val="Paragrafoelenco"/>
-        <w:numPr>
-          <w:ilvl w:val="0"/>
-          <w:numId w:val="6"/>
-        </w:numPr>
-      </w:pPr>
-      <w:r>
-        <w:t xml:space="preserve">Eccezioni: </w:t>
-      </w:r>
-      <w:r>
-        <w:t>candidati non generabili o file corrotti.</w:t>
-      </w:r>
-    </w:p>
-    <w:p>
-      <w:pPr>
-        <w:pStyle w:val="Titolo2"/>
-      </w:pPr>
-      <w:r>
-        <w:t xml:space="preserve">UC3 </w:t>
-      </w:r>
-      <w:r>
-        <w:t>– Gestire modelli (UMAP/KDE/GMM)</w:t>
-      </w:r>
-    </w:p>
-    <w:p>
-      <w:pPr>
-        <w:pStyle w:val="Paragrafoelenco"/>
-        <w:numPr>
-          <w:ilvl w:val="0"/>
-          <w:numId w:val="7"/>
-        </w:numPr>
-      </w:pPr>
-      <w:r>
-        <w:t>Attori: Ricercatore</w:t>
-      </w:r>
-      <w:r>
-        <w:t>.</w:t>
-      </w:r>
-    </w:p>
-    <w:p>
-      <w:pPr>
-        <w:pStyle w:val="Paragrafoelenco"/>
-        <w:numPr>
-          <w:ilvl w:val="0"/>
-          <w:numId w:val="7"/>
-        </w:numPr>
-      </w:pPr>
-      <w:r>
-        <w:t xml:space="preserve">Goal: </w:t>
-      </w:r>
-      <w:r>
-        <w:t>configurare, salvare e caricare i modelli impiegati nei filtri.</w:t>
-      </w:r>
-    </w:p>
-    <w:p>
-      <w:pPr>
-        <w:pStyle w:val="Paragrafoelenco"/>
-        <w:numPr>
-          <w:ilvl w:val="0"/>
-          <w:numId w:val="7"/>
-        </w:numPr>
-      </w:pPr>
-      <w:r>
-        <w:t xml:space="preserve">Precondizioni: </w:t>
-      </w:r>
-      <w:r>
-        <w:t>progetto accessibile in scrittura.</w:t>
-      </w:r>
-    </w:p>
-    <w:p>
-      <w:pPr>
-        <w:pStyle w:val="Paragrafoelenco"/>
-        <w:numPr>
-          <w:ilvl w:val="0"/>
-          <w:numId w:val="7"/>
-        </w:numPr>
-      </w:pPr>
-      <w:r>
-        <w:t xml:space="preserve">Flusso: </w:t>
-      </w:r>
-      <w:r>
-        <w:t>scelta modello</w:t>
-      </w:r>
-      <w:r>
-        <w:t xml:space="preserve"> </w:t>
-      </w:r>
-      <w:r>
-        <w:rPr>
-          <w:lang w:val="en-US"/>
-        </w:rPr>
-        <w:sym w:font="Wingdings" w:char="F0E0"/>
-      </w:r>
-      <w:r>
-        <w:t xml:space="preserve"> </w:t>
-      </w:r>
-      <w:r>
-        <w:t>set parametri</w:t>
-      </w:r>
-      <w:r>
-        <w:t>.</w:t>
-      </w:r>
-    </w:p>
-    <w:p>
-      <w:pPr>
-        <w:pStyle w:val="Paragrafoelenco"/>
-        <w:numPr>
-          <w:ilvl w:val="0"/>
-          <w:numId w:val="7"/>
-        </w:numPr>
-      </w:pPr>
-      <w:proofErr w:type="spellStart"/>
-      <w:r>
-        <w:t>Postcondizioni</w:t>
-      </w:r>
-      <w:proofErr w:type="spellEnd"/>
-      <w:r>
-        <w:t xml:space="preserve">: </w:t>
-      </w:r>
-      <w:r>
-        <w:t>modelli disponibili per i calcoli successivi.</w:t>
-      </w:r>
-    </w:p>
-    <w:p>
-      <w:pPr>
-        <w:pStyle w:val="Paragrafoelenco"/>
-        <w:numPr>
-          <w:ilvl w:val="0"/>
-          <w:numId w:val="7"/>
-        </w:numPr>
-      </w:pPr>
-      <w:r>
-        <w:lastRenderedPageBreak/>
-        <w:t xml:space="preserve">Eccezioni: </w:t>
-      </w:r>
-      <w:r>
-        <w:t>file modello non leggibile</w:t>
-      </w:r>
-    </w:p>
-    <w:p>
-      <w:pPr>
-        <w:pStyle w:val="Titolo2"/>
-      </w:pPr>
-      <w:r>
-        <w:t xml:space="preserve">UC4 – </w:t>
-      </w:r>
-      <w:r>
-        <w:t>Calcolare cross-</w:t>
-      </w:r>
-      <w:proofErr w:type="spellStart"/>
-      <w:r>
-        <w:t>correlation</w:t>
-      </w:r>
-      <w:proofErr w:type="spellEnd"/>
-    </w:p>
-    <w:p>
-      <w:pPr>
-        <w:pStyle w:val="Paragrafoelenco"/>
-        <w:numPr>
-          <w:ilvl w:val="0"/>
-          <w:numId w:val="8"/>
-        </w:numPr>
-      </w:pPr>
-      <w:r>
-        <w:t>Attori: Ricercatore</w:t>
-      </w:r>
-      <w:r>
-        <w:t>.</w:t>
-      </w:r>
-    </w:p>
-    <w:p>
-      <w:pPr>
-        <w:pStyle w:val="Paragrafoelenco"/>
-        <w:numPr>
-          <w:ilvl w:val="0"/>
-          <w:numId w:val="8"/>
-        </w:numPr>
-      </w:pPr>
-      <w:r>
-        <w:t xml:space="preserve">Goal: </w:t>
-      </w:r>
-      <w:r>
-        <w:t>stimare lo score di correlazione per ciascun candidato.</w:t>
-      </w:r>
-    </w:p>
-    <w:p>
-      <w:pPr>
-        <w:pStyle w:val="Paragrafoelenco"/>
-        <w:numPr>
-          <w:ilvl w:val="0"/>
-          <w:numId w:val="8"/>
-        </w:numPr>
-      </w:pPr>
-      <w:r>
-        <w:t xml:space="preserve">Precondizioni: </w:t>
-      </w:r>
-      <w:r>
-        <w:t>UC2 e UC3 completati.</w:t>
-      </w:r>
-    </w:p>
-    <w:p>
-      <w:pPr>
-        <w:pStyle w:val="Paragrafoelenco"/>
-        <w:numPr>
-          <w:ilvl w:val="0"/>
-          <w:numId w:val="8"/>
-        </w:numPr>
-      </w:pPr>
-      <w:r>
-        <w:t>Flusso</w:t>
-      </w:r>
-      <w:r>
-        <w:t xml:space="preserve">: </w:t>
-      </w:r>
-      <w:r>
-        <w:t xml:space="preserve">estrazione segnali </w:t>
-      </w:r>
-      <w:r>
-        <w:sym w:font="Wingdings" w:char="F0E0"/>
-      </w:r>
-      <w:r>
-        <w:t xml:space="preserve"> calcolo CC </w:t>
-      </w:r>
-      <w:r>
-        <w:sym w:font="Wingdings" w:char="F0E0"/>
-      </w:r>
-      <w:r>
-        <w:t xml:space="preserve"> produzione score.</w:t>
-      </w:r>
-    </w:p>
-    <w:p>
-      <w:pPr>
-        <w:pStyle w:val="Paragrafoelenco"/>
-        <w:numPr>
-          <w:ilvl w:val="0"/>
-          <w:numId w:val="8"/>
-        </w:numPr>
-      </w:pPr>
-      <w:proofErr w:type="spellStart"/>
-      <w:r>
-        <w:t>Postcondizioni</w:t>
-      </w:r>
-      <w:proofErr w:type="spellEnd"/>
-      <w:r>
-        <w:t xml:space="preserve">: </w:t>
-      </w:r>
-      <w:r>
-        <w:t>vettore score CC.</w:t>
       </w:r>
     </w:p>
     <w:p>
@@ -762,20 +793,449 @@
         <w:t xml:space="preserve"> </w:t>
       </w:r>
       <w:r>
-        <w:t xml:space="preserve">stimare lo score di </w:t>
+        <w:t>stimare lo score di frequenza tramite modello GMM, identificando candidati in regioni spettrali rare rispetto alla distribuzione del rumore.</w:t>
+      </w:r>
+    </w:p>
+    <w:p>
+      <w:pPr>
+        <w:pStyle w:val="Paragrafoelenco"/>
+        <w:numPr>
+          <w:ilvl w:val="0"/>
+          <w:numId w:val="9"/>
+        </w:numPr>
+      </w:pPr>
+      <w:r>
+        <w:t>Precondizioni</w:t>
+      </w:r>
+      <w:r>
+        <w:t xml:space="preserve">: </w:t>
+      </w:r>
+      <w:r>
+        <w:t xml:space="preserve">UC3 e </w:t>
+      </w:r>
+      <w:r>
+        <w:t>UC4 completat</w:t>
+      </w:r>
+      <w:r>
+        <w:t>i</w:t>
+      </w:r>
+      <w:r>
+        <w:t>.</w:t>
+      </w:r>
+    </w:p>
+    <w:p>
+      <w:pPr>
+        <w:pStyle w:val="Paragrafoelenco"/>
+        <w:numPr>
+          <w:ilvl w:val="0"/>
+          <w:numId w:val="9"/>
+        </w:numPr>
+      </w:pPr>
+      <w:r>
+        <w:t xml:space="preserve">Flusso: </w:t>
+      </w:r>
+      <w:r>
+        <w:t xml:space="preserve">estrazione feature di frequenza </w:t>
+      </w:r>
+      <w:r>
+        <w:sym w:font="Wingdings" w:char="F0E0"/>
+      </w:r>
+      <w:r>
+        <w:t xml:space="preserve"> applicazione GMM </w:t>
+      </w:r>
+      <w:r>
+        <w:sym w:font="Wingdings" w:char="F0E0"/>
+      </w:r>
+      <w:r>
+        <w:t xml:space="preserve"> calcolo probabilità/densità </w:t>
+      </w:r>
+      <w:r>
+        <w:sym w:font="Wingdings" w:char="F0E0"/>
+      </w:r>
+      <w:r>
+        <w:t xml:space="preserve"> generazione score.</w:t>
+      </w:r>
+    </w:p>
+    <w:p>
+      <w:pPr>
+        <w:pStyle w:val="Paragrafoelenco"/>
+        <w:numPr>
+          <w:ilvl w:val="0"/>
+          <w:numId w:val="9"/>
+        </w:numPr>
+      </w:pPr>
+      <w:proofErr w:type="spellStart"/>
+      <w:r>
+        <w:t>Postcondizioni</w:t>
+      </w:r>
+      <w:proofErr w:type="spellEnd"/>
+      <w:r>
+        <w:t xml:space="preserve">: </w:t>
+      </w:r>
+      <w:r>
+        <w:t>score di frequenza associato a ciascun candidato.</w:t>
+      </w:r>
+    </w:p>
+    <w:p>
+      <w:pPr>
+        <w:pStyle w:val="Paragrafoelenco"/>
+        <w:numPr>
+          <w:ilvl w:val="0"/>
+          <w:numId w:val="9"/>
+        </w:numPr>
+      </w:pPr>
+      <w:r>
+        <w:t xml:space="preserve">Eccezioni: </w:t>
+      </w:r>
+      <w:r>
+        <w:t>mancata convergenza GMM; parametri non validi.</w:t>
+      </w:r>
+    </w:p>
+    <w:p>
+      <w:pPr>
+        <w:pStyle w:val="Titolo2"/>
+      </w:pPr>
+      <w:r>
+        <w:t xml:space="preserve">UC6 – </w:t>
+      </w:r>
+      <w:r>
+        <w:t xml:space="preserve">Calcolare </w:t>
+      </w:r>
+      <w:r>
+        <w:t>similarità ON/OFF.</w:t>
+      </w:r>
+    </w:p>
+    <w:p>
+      <w:pPr>
+        <w:pStyle w:val="Paragrafoelenco"/>
+        <w:numPr>
+          <w:ilvl w:val="0"/>
+          <w:numId w:val="10"/>
+        </w:numPr>
+      </w:pPr>
+      <w:r>
+        <w:t>Attori: Ricercatore.</w:t>
+      </w:r>
+    </w:p>
+    <w:p>
+      <w:pPr>
+        <w:pStyle w:val="Paragrafoelenco"/>
+        <w:numPr>
+          <w:ilvl w:val="0"/>
+          <w:numId w:val="10"/>
+        </w:numPr>
+      </w:pPr>
+      <w:r>
+        <w:t xml:space="preserve">Goal: </w:t>
+      </w:r>
+      <w:r>
+        <w:t>confrontare i pannelli ON e OFF per ridurre falsi positivi, producendo uno score di similarità indipendente dallo score di frequenza.</w:t>
+      </w:r>
+    </w:p>
+    <w:p>
+      <w:pPr>
+        <w:pStyle w:val="Paragrafoelenco"/>
+        <w:numPr>
+          <w:ilvl w:val="0"/>
+          <w:numId w:val="10"/>
+        </w:numPr>
+      </w:pPr>
+      <w:r>
+        <w:t xml:space="preserve">Precondizioni: </w:t>
+      </w:r>
+      <w:r>
+        <w:t xml:space="preserve">UC3 e </w:t>
+      </w:r>
+      <w:r>
+        <w:t>UC4 completat</w:t>
+      </w:r>
+      <w:r>
+        <w:t>i.</w:t>
+      </w:r>
+    </w:p>
+    <w:p>
+      <w:pPr>
+        <w:pStyle w:val="Paragrafoelenco"/>
+        <w:numPr>
+          <w:ilvl w:val="0"/>
+          <w:numId w:val="10"/>
+        </w:numPr>
+      </w:pPr>
+      <w:r>
+        <w:t xml:space="preserve">Flusso: </w:t>
+      </w:r>
+      <w:proofErr w:type="spellStart"/>
+      <w:r>
+        <w:t>pairing</w:t>
+      </w:r>
+      <w:proofErr w:type="spellEnd"/>
+      <w:r>
+        <w:t xml:space="preserve"> ON/OFF → estrazione feature → proiezione UMAP → calcolo della distanza/</w:t>
+      </w:r>
+      <w:proofErr w:type="spellStart"/>
+      <w:r>
+        <w:t>similarity</w:t>
+      </w:r>
+      <w:proofErr w:type="spellEnd"/>
+      <w:r>
+        <w:t xml:space="preserve"> → generazione score.</w:t>
+      </w:r>
+    </w:p>
+    <w:p>
+      <w:pPr>
+        <w:pStyle w:val="Paragrafoelenco"/>
+        <w:numPr>
+          <w:ilvl w:val="0"/>
+          <w:numId w:val="10"/>
+        </w:numPr>
+      </w:pPr>
+      <w:proofErr w:type="spellStart"/>
+      <w:r>
+        <w:t>Postcondizioni</w:t>
+      </w:r>
+      <w:proofErr w:type="spellEnd"/>
+      <w:r>
+        <w:t xml:space="preserve">: </w:t>
+      </w:r>
+      <w:r>
+        <w:t>score di similarità associato a ciascun candidato.</w:t>
+      </w:r>
+    </w:p>
+    <w:p>
+      <w:pPr>
+        <w:pStyle w:val="Paragrafoelenco"/>
+        <w:numPr>
+          <w:ilvl w:val="0"/>
+          <w:numId w:val="10"/>
+        </w:numPr>
+      </w:pPr>
+      <w:r>
+        <w:t xml:space="preserve">Eccezioni: </w:t>
+      </w:r>
+      <w:r>
+        <w:t>mismatch o assenza coppie ON/OFF.</w:t>
+      </w:r>
+    </w:p>
+    <w:p>
+      <w:pPr>
+        <w:pStyle w:val="Titolo2"/>
+      </w:pPr>
+      <w:r>
+        <w:t xml:space="preserve">UC7 </w:t>
+      </w:r>
+      <w:r>
+        <w:t>–</w:t>
+      </w:r>
+      <w:r>
+        <w:t xml:space="preserve"> </w:t>
+      </w:r>
+      <w:r>
+        <w:t>Generare ranking e ispe</w:t>
+      </w:r>
+      <w:r>
+        <w:t>zione Top-K</w:t>
+      </w:r>
+    </w:p>
+    <w:p>
+      <w:pPr>
+        <w:pStyle w:val="Paragrafoelenco"/>
+        <w:numPr>
+          <w:ilvl w:val="0"/>
+          <w:numId w:val="11"/>
+        </w:numPr>
+      </w:pPr>
+      <w:r>
+        <w:t>Attori: Ricercatore.</w:t>
+      </w:r>
+    </w:p>
+    <w:p>
+      <w:pPr>
+        <w:pStyle w:val="Paragrafoelenco"/>
+        <w:numPr>
+          <w:ilvl w:val="0"/>
+          <w:numId w:val="11"/>
+        </w:numPr>
+      </w:pPr>
+      <w:r>
+        <w:t xml:space="preserve">Goal: </w:t>
+      </w:r>
+      <w:r>
+        <w:t>aggregare gli score di frequenza e similarità per produrre il ranking finale dei candidati e i Top-K più significativi.</w:t>
+      </w:r>
+    </w:p>
+    <w:p>
+      <w:pPr>
+        <w:pStyle w:val="Paragrafoelenco"/>
+        <w:numPr>
+          <w:ilvl w:val="0"/>
+          <w:numId w:val="11"/>
+        </w:numPr>
+      </w:pPr>
+      <w:r>
+        <w:t xml:space="preserve">Precondizioni: </w:t>
+      </w:r>
+      <w:r>
+        <w:t>UC5 e UC6 completati</w:t>
+      </w:r>
+      <w:r>
+        <w:t>.</w:t>
+      </w:r>
+    </w:p>
+    <w:p>
+      <w:pPr>
+        <w:pStyle w:val="Paragrafoelenco"/>
+        <w:numPr>
+          <w:ilvl w:val="0"/>
+          <w:numId w:val="11"/>
+        </w:numPr>
+      </w:pPr>
+      <w:r>
+        <w:lastRenderedPageBreak/>
+        <w:t xml:space="preserve">Flusso: </w:t>
+      </w:r>
+      <w:r>
+        <w:t>ordinamento → aggregazione punteggi →</w:t>
+      </w:r>
+      <w:r>
+        <w:t xml:space="preserve"> </w:t>
+      </w:r>
+      <w:r>
+        <w:t>selezione Top-K → esportazione risultati/log/figure.</w:t>
+      </w:r>
+    </w:p>
+    <w:p>
+      <w:pPr>
+        <w:pStyle w:val="Paragrafoelenco"/>
+        <w:numPr>
+          <w:ilvl w:val="0"/>
+          <w:numId w:val="11"/>
+        </w:numPr>
+      </w:pPr>
+      <w:proofErr w:type="spellStart"/>
+      <w:r>
+        <w:t>Postcondizioni</w:t>
+      </w:r>
+      <w:proofErr w:type="spellEnd"/>
+      <w:r>
+        <w:t xml:space="preserve">: </w:t>
+      </w:r>
+      <w:r>
+        <w:t>ranking completo salvato, Top-K disponibili per l’ispezione.</w:t>
+      </w:r>
+    </w:p>
+    <w:p>
+      <w:pPr>
+        <w:pStyle w:val="Paragrafoelenco"/>
+        <w:numPr>
+          <w:ilvl w:val="0"/>
+          <w:numId w:val="11"/>
+        </w:numPr>
+      </w:pPr>
+      <w:r>
+        <w:t xml:space="preserve">Eccezioni: </w:t>
+      </w:r>
+      <w:r>
+        <w:t>K &gt; N; errore di scrittura in output; indisponibilità dei punteggi.</w:t>
+      </w:r>
+    </w:p>
+    <w:p>
+      <w:pPr>
+        <w:pStyle w:val="Titolo2"/>
+      </w:pPr>
+      <w:r>
+        <w:t xml:space="preserve">Relazioni (come nel </w:t>
+      </w:r>
+      <w:r>
+        <w:t>diagramma)</w:t>
+      </w:r>
+    </w:p>
+    <w:p>
+      <w:pPr>
+        <w:pStyle w:val="Paragrafoelenco"/>
+        <w:numPr>
+          <w:ilvl w:val="0"/>
+          <w:numId w:val="12"/>
+        </w:numPr>
+      </w:pPr>
+      <w:r>
+        <w:t>Ri</w:t>
+      </w:r>
+      <w:r>
+        <w:t xml:space="preserve">cercatore </w:t>
+      </w:r>
+      <w:r>
+        <w:sym w:font="Wingdings" w:char="F0DF"/>
+      </w:r>
+      <w:r>
+        <w:sym w:font="Wingdings" w:char="F0E0"/>
+      </w:r>
+      <w:r>
+        <w:t xml:space="preserve"> UC</w:t>
       </w:r>
       <w:proofErr w:type="gramStart"/>
       <w:r>
-        <w:t>frequenza</w:t>
-      </w:r>
-      <w:r>
-        <w:t>(</w:t>
+        <w:t>1..</w:t>
       </w:r>
       <w:proofErr w:type="gramEnd"/>
       <w:r>
-        <w:t>GMM)</w:t>
-      </w:r>
-      <w:r>
+        <w:t>UC</w:t>
+      </w:r>
+      <w:r>
+        <w:t>7</w:t>
+      </w:r>
+      <w:r>
+        <w:t xml:space="preserve"> (associazioni dirette).</w:t>
+      </w:r>
+    </w:p>
+    <w:p>
+      <w:pPr>
+        <w:pStyle w:val="Paragrafoelenco"/>
+        <w:numPr>
+          <w:ilvl w:val="0"/>
+          <w:numId w:val="12"/>
+        </w:numPr>
+        <w:rPr>
+          <w:rStyle w:val="Enfasigrassetto"/>
+          <w:b w:val="0"/>
+          <w:bCs w:val="0"/>
+        </w:rPr>
+      </w:pPr>
+      <w:r>
+        <w:rPr>
+          <w:rStyle w:val="Enfasigrassetto"/>
+          <w:rFonts w:eastAsiaTheme="majorEastAsia"/>
+          <w:b w:val="0"/>
+          <w:bCs w:val="0"/>
+        </w:rPr>
+        <w:t>UC7 «</w:t>
+      </w:r>
+      <w:proofErr w:type="spellStart"/>
+      <w:r>
+        <w:rPr>
+          <w:rStyle w:val="Enfasigrassetto"/>
+          <w:rFonts w:eastAsiaTheme="majorEastAsia"/>
+          <w:b w:val="0"/>
+          <w:bCs w:val="0"/>
+        </w:rPr>
+        <w:t>extend</w:t>
+      </w:r>
+      <w:proofErr w:type="spellEnd"/>
+      <w:r>
+        <w:rPr>
+          <w:rStyle w:val="Enfasigrassetto"/>
+          <w:rFonts w:eastAsiaTheme="majorEastAsia"/>
+          <w:b w:val="0"/>
+          <w:bCs w:val="0"/>
+        </w:rPr>
+        <w:t>» UC5 (Calcolare frequenza)</w:t>
+      </w:r>
+      <w:r>
+        <w:rPr>
+          <w:rStyle w:val="Enfasigrassetto"/>
+          <w:rFonts w:eastAsiaTheme="majorEastAsia"/>
+          <w:b w:val="0"/>
+          <w:bCs w:val="0"/>
+        </w:rPr>
         <w:t>.</w:t>
       </w:r>
     </w:p>
@@ -784,106 +1244,46 @@
         <w:pStyle w:val="Paragrafoelenco"/>
         <w:numPr>
           <w:ilvl w:val="0"/>
-          <w:numId w:val="9"/>
-        </w:numPr>
-      </w:pPr>
-      <w:r>
-        <w:t>Precondizioni</w:t>
-      </w:r>
-      <w:r>
-        <w:t xml:space="preserve">: </w:t>
-      </w:r>
-      <w:r>
-        <w:t>UC2 e UC3 completati.</w:t>
-      </w:r>
-    </w:p>
-    <w:p>
-      <w:pPr>
-        <w:pStyle w:val="Paragrafoelenco"/>
-        <w:numPr>
-          <w:ilvl w:val="0"/>
-          <w:numId w:val="9"/>
-        </w:numPr>
-      </w:pPr>
+          <w:numId w:val="12"/>
+        </w:numPr>
+      </w:pPr>
+      <w:r>
+        <w:rPr>
+          <w:rStyle w:val="Enfasigrassetto"/>
+          <w:rFonts w:eastAsiaTheme="majorEastAsia"/>
+          <w:b w:val="0"/>
+          <w:bCs w:val="0"/>
+        </w:rPr>
+        <w:t>UC7 «</w:t>
+      </w:r>
       <w:proofErr w:type="spellStart"/>
       <w:r>
         <w:rPr>
-          <w:lang w:val="en-US"/>
+          <w:rStyle w:val="Enfasigrassetto"/>
+          <w:rFonts w:eastAsiaTheme="majorEastAsia"/>
+          <w:b w:val="0"/>
+          <w:bCs w:val="0"/>
         </w:rPr>
-        <w:t>Flusso</w:t>
+        <w:t>extend</w:t>
       </w:r>
       <w:proofErr w:type="spellEnd"/>
       <w:r>
         <w:rPr>
-          <w:lang w:val="en-US"/>
+          <w:rStyle w:val="Enfasigrassetto"/>
+          <w:rFonts w:eastAsiaTheme="majorEastAsia"/>
+          <w:b w:val="0"/>
+          <w:bCs w:val="0"/>
         </w:rPr>
-        <w:t xml:space="preserve">: </w:t>
-      </w:r>
-      <w:r>
-        <w:t xml:space="preserve">feature di frequenza </w:t>
-      </w:r>
-      <w:r>
-        <w:sym w:font="Wingdings" w:char="F0E0"/>
-      </w:r>
-      <w:r>
-        <w:t xml:space="preserve"> </w:t>
-      </w:r>
-      <w:proofErr w:type="spellStart"/>
-      <w:r>
-        <w:t>fit</w:t>
-      </w:r>
-      <w:proofErr w:type="spellEnd"/>
-      <w:r>
-        <w:t>/</w:t>
-      </w:r>
-      <w:proofErr w:type="spellStart"/>
-      <w:r>
-        <w:t>predict</w:t>
-      </w:r>
-      <w:proofErr w:type="spellEnd"/>
-      <w:r>
-        <w:t xml:space="preserve"> GMM </w:t>
-      </w:r>
-      <w:r>
-        <w:sym w:font="Wingdings" w:char="F0E0"/>
-      </w:r>
-      <w:r>
-        <w:t xml:space="preserve"> score.</w:t>
-      </w:r>
-    </w:p>
-    <w:p>
-      <w:pPr>
-        <w:pStyle w:val="Paragrafoelenco"/>
-        <w:numPr>
-          <w:ilvl w:val="0"/>
-          <w:numId w:val="9"/>
-        </w:numPr>
-      </w:pPr>
-      <w:proofErr w:type="spellStart"/>
-      <w:r>
-        <w:t>Postcondizioni</w:t>
-      </w:r>
-      <w:proofErr w:type="spellEnd"/>
-      <w:r>
-        <w:t xml:space="preserve">: </w:t>
-      </w:r>
-      <w:r>
-        <w:t>vettore score frequenza.</w:t>
-      </w:r>
-    </w:p>
-    <w:p>
-      <w:pPr>
-        <w:pStyle w:val="Paragrafoelenco"/>
-        <w:numPr>
-          <w:ilvl w:val="0"/>
-          <w:numId w:val="9"/>
-        </w:numPr>
-      </w:pPr>
-      <w:r>
-        <w:t xml:space="preserve">Eccezioni: </w:t>
-      </w:r>
-      <w:r>
-        <w:t>mancata convergenza GMM; parametri non validi.</w:t>
+        <w:t>» UC6 (Calcolare similarità)</w:t>
+      </w:r>
+      <w:r>
+        <w:rPr>
+          <w:rStyle w:val="Enfasigrassetto"/>
+          <w:rFonts w:eastAsiaTheme="majorEastAsia"/>
+          <w:b w:val="0"/>
+          <w:bCs w:val="0"/>
+        </w:rPr>
+        <w:t>.</w:t>
       </w:r>
     </w:p>
     <w:p>
@@ -891,393 +1291,6 @@
         <w:pStyle w:val="Titolo2"/>
       </w:pPr>
       <w:r>
-        <w:t xml:space="preserve">UC6 – </w:t>
-      </w:r>
-      <w:r>
-        <w:t xml:space="preserve">Calcolare </w:t>
-      </w:r>
-      <w:r>
-        <w:t>similarità ON/OFF.</w:t>
-      </w:r>
-    </w:p>
-    <w:p>
-      <w:pPr>
-        <w:pStyle w:val="Paragrafoelenco"/>
-        <w:numPr>
-          <w:ilvl w:val="0"/>
-          <w:numId w:val="10"/>
-        </w:numPr>
-      </w:pPr>
-      <w:r>
-        <w:t>Attori: Ricercatore.</w:t>
-      </w:r>
-    </w:p>
-    <w:p>
-      <w:pPr>
-        <w:pStyle w:val="Paragrafoelenco"/>
-        <w:numPr>
-          <w:ilvl w:val="0"/>
-          <w:numId w:val="10"/>
-        </w:numPr>
-      </w:pPr>
-      <w:r>
-        <w:t xml:space="preserve">Goal: </w:t>
-      </w:r>
-      <w:r>
-        <w:t xml:space="preserve">confrontare </w:t>
-      </w:r>
-      <w:r>
-        <w:t>ON e OFF</w:t>
-      </w:r>
-      <w:r>
-        <w:t xml:space="preserve"> per ridurre falsi positivi.</w:t>
-      </w:r>
-    </w:p>
-    <w:p>
-      <w:pPr>
-        <w:pStyle w:val="Paragrafoelenco"/>
-        <w:numPr>
-          <w:ilvl w:val="0"/>
-          <w:numId w:val="10"/>
-        </w:numPr>
-      </w:pPr>
-      <w:r>
-        <w:t xml:space="preserve">Precondizioni: </w:t>
-      </w:r>
-      <w:r>
-        <w:t>UC2 e UC3 completati.</w:t>
-      </w:r>
-    </w:p>
-    <w:p>
-      <w:pPr>
-        <w:pStyle w:val="Paragrafoelenco"/>
-        <w:numPr>
-          <w:ilvl w:val="0"/>
-          <w:numId w:val="10"/>
-        </w:numPr>
-        <w:rPr>
-          <w:lang w:val="en-GB"/>
-        </w:rPr>
-      </w:pPr>
-      <w:proofErr w:type="spellStart"/>
-      <w:r>
-        <w:rPr>
-          <w:lang w:val="en-GB"/>
-        </w:rPr>
-        <w:t>Flusso</w:t>
-      </w:r>
-      <w:proofErr w:type="spellEnd"/>
-      <w:r>
-        <w:rPr>
-          <w:lang w:val="en-GB"/>
-        </w:rPr>
-        <w:t xml:space="preserve">: </w:t>
-      </w:r>
-      <w:r>
-        <w:rPr>
-          <w:lang w:val="en-GB"/>
-        </w:rPr>
-        <w:t xml:space="preserve">pairing ON/OFF → </w:t>
-      </w:r>
-      <w:proofErr w:type="spellStart"/>
-      <w:r>
-        <w:rPr>
-          <w:lang w:val="en-GB"/>
-        </w:rPr>
-        <w:t>metrica</w:t>
-      </w:r>
-      <w:proofErr w:type="spellEnd"/>
-      <w:r>
-        <w:rPr>
-          <w:lang w:val="en-GB"/>
-        </w:rPr>
-        <w:t xml:space="preserve"> (</w:t>
-      </w:r>
-      <w:proofErr w:type="spellStart"/>
-      <w:r>
-        <w:rPr>
-          <w:lang w:val="en-GB"/>
-        </w:rPr>
-        <w:t>corr</w:t>
-      </w:r>
-      <w:proofErr w:type="spellEnd"/>
-      <w:r>
-        <w:rPr>
-          <w:lang w:val="en-GB"/>
-        </w:rPr>
-        <w:t>) → score.</w:t>
-      </w:r>
-    </w:p>
-    <w:p>
-      <w:pPr>
-        <w:pStyle w:val="Paragrafoelenco"/>
-        <w:numPr>
-          <w:ilvl w:val="0"/>
-          <w:numId w:val="10"/>
-        </w:numPr>
-      </w:pPr>
-      <w:proofErr w:type="spellStart"/>
-      <w:r>
-        <w:t>Postcondizioni</w:t>
-      </w:r>
-      <w:proofErr w:type="spellEnd"/>
-      <w:r>
-        <w:t xml:space="preserve">: </w:t>
-      </w:r>
-      <w:r>
-        <w:t>vettore score similarità.</w:t>
-      </w:r>
-    </w:p>
-    <w:p>
-      <w:pPr>
-        <w:pStyle w:val="Paragrafoelenco"/>
-        <w:numPr>
-          <w:ilvl w:val="0"/>
-          <w:numId w:val="10"/>
-        </w:numPr>
-      </w:pPr>
-      <w:r>
-        <w:t xml:space="preserve">Eccezioni: </w:t>
-      </w:r>
-      <w:r>
-        <w:t>mismatch o assenza coppie ON/OFF.</w:t>
-      </w:r>
-    </w:p>
-    <w:p>
-      <w:pPr>
-        <w:pStyle w:val="Titolo2"/>
-      </w:pPr>
-      <w:r>
-        <w:t xml:space="preserve">UC7 </w:t>
-      </w:r>
-      <w:r>
-        <w:t>–</w:t>
-      </w:r>
-      <w:r>
-        <w:t xml:space="preserve"> </w:t>
-      </w:r>
-      <w:r>
-        <w:t>Generare ranking e ispe</w:t>
-      </w:r>
-      <w:r>
-        <w:t>zione Top-K</w:t>
-      </w:r>
-    </w:p>
-    <w:p>
-      <w:pPr>
-        <w:pStyle w:val="Paragrafoelenco"/>
-        <w:numPr>
-          <w:ilvl w:val="0"/>
-          <w:numId w:val="11"/>
-        </w:numPr>
-      </w:pPr>
-      <w:r>
-        <w:t>Attori: Ricercatore.</w:t>
-      </w:r>
-    </w:p>
-    <w:p>
-      <w:pPr>
-        <w:pStyle w:val="Paragrafoelenco"/>
-        <w:numPr>
-          <w:ilvl w:val="0"/>
-          <w:numId w:val="11"/>
-        </w:numPr>
-      </w:pPr>
-      <w:r>
-        <w:t xml:space="preserve">Goal: </w:t>
-      </w:r>
-      <w:r>
-        <w:t>aggregare gli score (UC4–UC6) e produrre ranking + Top-K con log/figure.</w:t>
-      </w:r>
-    </w:p>
-    <w:p>
-      <w:pPr>
-        <w:pStyle w:val="Paragrafoelenco"/>
-        <w:numPr>
-          <w:ilvl w:val="0"/>
-          <w:numId w:val="11"/>
-        </w:numPr>
-      </w:pPr>
-      <w:r>
-        <w:t xml:space="preserve">Precondizioni: </w:t>
-      </w:r>
-      <w:r>
-        <w:t>UC4, UC5, UC6 completati.</w:t>
-      </w:r>
-    </w:p>
-    <w:p>
-      <w:pPr>
-        <w:pStyle w:val="Paragrafoelenco"/>
-        <w:numPr>
-          <w:ilvl w:val="0"/>
-          <w:numId w:val="11"/>
-        </w:numPr>
-      </w:pPr>
-      <w:proofErr w:type="spellStart"/>
-      <w:r>
-        <w:t>Extend</w:t>
-      </w:r>
-      <w:proofErr w:type="spellEnd"/>
-      <w:r>
-        <w:t>: UC7 → UC4, UC5, UC6 (il ranking estende i calcoli).</w:t>
-      </w:r>
-    </w:p>
-    <w:p>
-      <w:pPr>
-        <w:pStyle w:val="Paragrafoelenco"/>
-        <w:numPr>
-          <w:ilvl w:val="0"/>
-          <w:numId w:val="11"/>
-        </w:numPr>
-      </w:pPr>
-      <w:r>
-        <w:t xml:space="preserve">Flusso: </w:t>
-      </w:r>
-      <w:r>
-        <w:t>normalizzazione score → combinazione pesata → ordinamento → export risultati e log.</w:t>
-      </w:r>
-    </w:p>
-    <w:p>
-      <w:pPr>
-        <w:pStyle w:val="Paragrafoelenco"/>
-        <w:numPr>
-          <w:ilvl w:val="0"/>
-          <w:numId w:val="11"/>
-        </w:numPr>
-      </w:pPr>
-      <w:proofErr w:type="spellStart"/>
-      <w:r>
-        <w:t>Postcondizioni</w:t>
-      </w:r>
-      <w:proofErr w:type="spellEnd"/>
-      <w:r>
-        <w:t xml:space="preserve">: </w:t>
-      </w:r>
-      <w:r>
-        <w:t>ranking e artefatti salvati.</w:t>
-      </w:r>
-    </w:p>
-    <w:p>
-      <w:pPr>
-        <w:pStyle w:val="Paragrafoelenco"/>
-        <w:numPr>
-          <w:ilvl w:val="0"/>
-          <w:numId w:val="11"/>
-        </w:numPr>
-      </w:pPr>
-      <w:r>
-        <w:t xml:space="preserve">Eccezioni: </w:t>
-      </w:r>
-      <w:r>
-        <w:t>K &gt; N; errore di scrittura output.</w:t>
-      </w:r>
-    </w:p>
-    <w:p>
-      <w:pPr>
-        <w:pStyle w:val="Titolo2"/>
-      </w:pPr>
-      <w:r>
-        <w:t xml:space="preserve">Relazioni (come nel </w:t>
-      </w:r>
-      <w:r>
-        <w:t>diagramma)</w:t>
-      </w:r>
-    </w:p>
-    <w:p>
-      <w:pPr>
-        <w:pStyle w:val="Paragrafoelenco"/>
-        <w:numPr>
-          <w:ilvl w:val="0"/>
-          <w:numId w:val="12"/>
-        </w:numPr>
-      </w:pPr>
-      <w:r>
-        <w:t>Ri</w:t>
-      </w:r>
-      <w:r>
-        <w:t xml:space="preserve">cercatore </w:t>
-      </w:r>
-      <w:r>
-        <w:sym w:font="Wingdings" w:char="F0DF"/>
-      </w:r>
-      <w:r>
-        <w:sym w:font="Wingdings" w:char="F0E0"/>
-      </w:r>
-      <w:r>
-        <w:t xml:space="preserve"> UC</w:t>
-      </w:r>
-      <w:proofErr w:type="gramStart"/>
-      <w:r>
-        <w:t>1..</w:t>
-      </w:r>
-      <w:proofErr w:type="gramEnd"/>
-      <w:r>
-        <w:t>UC</w:t>
-      </w:r>
-      <w:r>
-        <w:t>7</w:t>
-      </w:r>
-      <w:r>
-        <w:t xml:space="preserve"> (associazioni dirette).</w:t>
-      </w:r>
-    </w:p>
-    <w:p>
-      <w:pPr>
-        <w:pStyle w:val="Paragrafoelenco"/>
-        <w:numPr>
-          <w:ilvl w:val="0"/>
-          <w:numId w:val="12"/>
-        </w:numPr>
-        <w:rPr>
-          <w:lang w:val="en-GB"/>
-        </w:rPr>
-      </w:pPr>
-      <w:r>
-        <w:rPr>
-          <w:lang w:val="en-GB"/>
-        </w:rPr>
-        <w:t>UC</w:t>
-      </w:r>
-      <w:r>
-        <w:rPr>
-          <w:lang w:val="en-GB"/>
-        </w:rPr>
-        <w:t>7</w:t>
-      </w:r>
-      <w:r>
-        <w:rPr>
-          <w:lang w:val="en-GB"/>
-        </w:rPr>
-        <w:t xml:space="preserve"> -extend</w:t>
-      </w:r>
-      <w:r>
-        <w:sym w:font="Wingdings" w:char="F0E0"/>
-      </w:r>
-      <w:r>
-        <w:rPr>
-          <w:lang w:val="en-GB"/>
-        </w:rPr>
-        <w:t xml:space="preserve"> UC</w:t>
-      </w:r>
-      <w:r>
-        <w:rPr>
-          <w:lang w:val="en-GB"/>
-        </w:rPr>
-        <w:t>4, UC5, UC</w:t>
-      </w:r>
-      <w:r>
-        <w:rPr>
-          <w:lang w:val="en-GB"/>
-        </w:rPr>
-        <w:t>6.</w:t>
-      </w:r>
-    </w:p>
-    <w:p>
-      <w:pPr>
-        <w:pStyle w:val="Titolo2"/>
-      </w:pPr>
-      <w:r>
-        <w:lastRenderedPageBreak/>
         <w:t>Requisiti tracciati</w:t>
       </w:r>
     </w:p>
@@ -1336,7 +1349,7 @@
         </w:numPr>
       </w:pPr>
       <w:r>
-        <w:t>R2: Tre filtri di analisi (UC4–UC6).</w:t>
+        <w:t>R2: Filtro di densità e due filtri di scoring (UC4–UC6).</w:t>
       </w:r>
     </w:p>
     <w:p>
@@ -1348,7 +1361,10 @@
         </w:numPr>
       </w:pPr>
       <w:r>
-        <w:t xml:space="preserve">R3: Setup/gestione modelli con </w:t>
+        <w:t xml:space="preserve">R3: </w:t>
+      </w:r>
+      <w:r>
+        <w:t xml:space="preserve">Setup e gestione di filtri e modelli con </w:t>
       </w:r>
       <w:proofErr w:type="spellStart"/>
       <w:r>
@@ -3831,6 +3847,33 @@
       <w:spacing w:val="5"/>
     </w:rPr>
   </w:style>
+  <w:style w:type="paragraph" w:styleId="NormaleWeb">
+    <w:name w:val="Normal (Web)"/>
+    <w:basedOn w:val="Normale"/>
+    <w:uiPriority w:val="99"/>
+    <w:unhideWhenUsed/>
+    <w:rsid w:val="0061522C"/>
+    <w:pPr>
+      <w:spacing w:before="100" w:beforeAutospacing="1" w:after="100" w:afterAutospacing="1" w:line="240" w:lineRule="auto"/>
+    </w:pPr>
+    <w:rPr>
+      <w:rFonts w:ascii="Times New Roman" w:eastAsia="Times New Roman" w:hAnsi="Times New Roman" w:cs="Times New Roman"/>
+      <w:kern w:val="0"/>
+      <w:lang w:eastAsia="it-IT"/>
+      <w14:ligatures w14:val="none"/>
+    </w:rPr>
+  </w:style>
+  <w:style w:type="character" w:styleId="Enfasigrassetto">
+    <w:name w:val="Strong"/>
+    <w:basedOn w:val="Carpredefinitoparagrafo"/>
+    <w:uiPriority w:val="22"/>
+    <w:qFormat/>
+    <w:rsid w:val="0061522C"/>
+    <w:rPr>
+      <w:b/>
+      <w:bCs/>
+    </w:rPr>
+  </w:style>
 </w:styles>
 </file>
 

</xml_diff>